<commit_message>
ik weet niet wat ik heb veranderd lol
</commit_message>
<xml_diff>
--- a/layout onderzoeksrapport.docx
+++ b/layout onderzoeksrapport.docx
@@ -220,7 +220,7 @@
           <w:r>
             <w:fldChar w:fldCharType="separate"/>
           </w:r>
-          <w:hyperlink w:anchor="_Toc6220747" w:history="1">
+          <w:hyperlink w:anchor="_Toc6222647" w:history="1">
             <w:r>
               <w:rPr>
                 <w:rStyle w:val="Hyperlink"/>
@@ -243,7 +243,7 @@
               <w:rPr>
                 <w:webHidden/>
               </w:rPr>
-              <w:instrText xml:space="preserve"> PAGEREF _Toc6220747 \h </w:instrText>
+              <w:instrText xml:space="preserve"> PAGEREF _Toc6222647 \h </w:instrText>
             </w:r>
             <w:r>
               <w:rPr>
@@ -281,7 +281,7 @@
               <w:lang w:val="nl-NL" w:eastAsia="nl-NL"/>
             </w:rPr>
           </w:pPr>
-          <w:hyperlink w:anchor="_Toc6220748" w:history="1">
+          <w:hyperlink w:anchor="_Toc6222648" w:history="1">
             <w:r>
               <w:rPr>
                 <w:rStyle w:val="Hyperlink"/>
@@ -305,7 +305,7 @@
               <w:rPr>
                 <w:webHidden/>
               </w:rPr>
-              <w:instrText xml:space="preserve"> PAGEREF _Toc6220748 \h </w:instrText>
+              <w:instrText xml:space="preserve"> PAGEREF _Toc6222648 \h </w:instrText>
             </w:r>
             <w:r>
               <w:rPr>
@@ -343,7 +343,7 @@
               <w:lang w:val="nl-NL" w:eastAsia="nl-NL"/>
             </w:rPr>
           </w:pPr>
-          <w:hyperlink w:anchor="_Toc6220749" w:history="1">
+          <w:hyperlink w:anchor="_Toc6222649" w:history="1">
             <w:r>
               <w:rPr>
                 <w:rStyle w:val="Hyperlink"/>
@@ -367,7 +367,7 @@
               <w:rPr>
                 <w:webHidden/>
               </w:rPr>
-              <w:instrText xml:space="preserve"> PAGEREF _Toc6220749 \h </w:instrText>
+              <w:instrText xml:space="preserve"> PAGEREF _Toc6222649 \h </w:instrText>
             </w:r>
             <w:r>
               <w:rPr>
@@ -405,7 +405,7 @@
               <w:lang w:val="nl-NL" w:eastAsia="nl-NL"/>
             </w:rPr>
           </w:pPr>
-          <w:hyperlink w:anchor="_Toc6220750" w:history="1">
+          <w:hyperlink w:anchor="_Toc6222650" w:history="1">
             <w:r>
               <w:rPr>
                 <w:rStyle w:val="Hyperlink"/>
@@ -429,7 +429,7 @@
               <w:rPr>
                 <w:webHidden/>
               </w:rPr>
-              <w:instrText xml:space="preserve"> PAGEREF _Toc6220750 \h </w:instrText>
+              <w:instrText xml:space="preserve"> PAGEREF _Toc6222650 \h </w:instrText>
             </w:r>
             <w:r>
               <w:rPr>
@@ -467,7 +467,7 @@
               <w:lang w:val="nl-NL" w:eastAsia="nl-NL"/>
             </w:rPr>
           </w:pPr>
-          <w:hyperlink w:anchor="_Toc6220751" w:history="1">
+          <w:hyperlink w:anchor="_Toc6222651" w:history="1">
             <w:r>
               <w:rPr>
                 <w:rStyle w:val="Hyperlink"/>
@@ -491,7 +491,7 @@
               <w:rPr>
                 <w:webHidden/>
               </w:rPr>
-              <w:instrText xml:space="preserve"> PAGEREF _Toc6220751 \h </w:instrText>
+              <w:instrText xml:space="preserve"> PAGEREF _Toc6222651 \h </w:instrText>
             </w:r>
             <w:r>
               <w:rPr>
@@ -529,7 +529,7 @@
               <w:lang w:val="nl-NL" w:eastAsia="nl-NL"/>
             </w:rPr>
           </w:pPr>
-          <w:hyperlink w:anchor="_Toc6220752" w:history="1">
+          <w:hyperlink w:anchor="_Toc6222652" w:history="1">
             <w:r>
               <w:rPr>
                 <w:rStyle w:val="Hyperlink"/>
@@ -553,7 +553,7 @@
               <w:rPr>
                 <w:webHidden/>
               </w:rPr>
-              <w:instrText xml:space="preserve"> PAGEREF _Toc6220752 \h </w:instrText>
+              <w:instrText xml:space="preserve"> PAGEREF _Toc6222652 \h </w:instrText>
             </w:r>
             <w:r>
               <w:rPr>
@@ -591,7 +591,7 @@
               <w:lang w:val="nl-NL" w:eastAsia="nl-NL"/>
             </w:rPr>
           </w:pPr>
-          <w:hyperlink w:anchor="_Toc6220753" w:history="1">
+          <w:hyperlink w:anchor="_Toc6222653" w:history="1">
             <w:r>
               <w:rPr>
                 <w:rStyle w:val="Hyperlink"/>
@@ -615,7 +615,7 @@
               <w:rPr>
                 <w:webHidden/>
               </w:rPr>
-              <w:instrText xml:space="preserve"> PAGEREF _Toc6220753 \h </w:instrText>
+              <w:instrText xml:space="preserve"> PAGEREF _Toc6222653 \h </w:instrText>
             </w:r>
             <w:r>
               <w:rPr>
@@ -653,7 +653,7 @@
               <w:lang w:val="nl-NL" w:eastAsia="nl-NL"/>
             </w:rPr>
           </w:pPr>
-          <w:hyperlink w:anchor="_Toc6220754" w:history="1">
+          <w:hyperlink w:anchor="_Toc6222654" w:history="1">
             <w:r>
               <w:rPr>
                 <w:rStyle w:val="Hyperlink"/>
@@ -676,7 +676,7 @@
               <w:rPr>
                 <w:webHidden/>
               </w:rPr>
-              <w:instrText xml:space="preserve"> PAGEREF _Toc6220754 \h </w:instrText>
+              <w:instrText xml:space="preserve"> PAGEREF _Toc6222654 \h </w:instrText>
             </w:r>
             <w:r>
               <w:rPr>
@@ -725,7 +725,7 @@
       <w:pPr>
         <w:pStyle w:val="Heading1"/>
       </w:pPr>
-      <w:bookmarkStart w:id="1" w:name="_Toc6220747"/>
+      <w:bookmarkStart w:id="1" w:name="_Toc6222647"/>
       <w:r>
         <w:lastRenderedPageBreak/>
         <w:t>Inleiding</w:t>
@@ -739,7 +739,7 @@
           <w:lang w:val="nl-NL"/>
         </w:rPr>
       </w:pPr>
-      <w:bookmarkStart w:id="2" w:name="_Toc6220748"/>
+      <w:bookmarkStart w:id="2" w:name="_Toc6222648"/>
       <w:r>
         <w:rPr>
           <w:lang w:val="nl-NL"/>
@@ -781,7 +781,7 @@
           <w:lang w:val="nl-NL"/>
         </w:rPr>
       </w:pPr>
-      <w:bookmarkStart w:id="3" w:name="_Toc6220749"/>
+      <w:bookmarkStart w:id="3" w:name="_Toc6222649"/>
       <w:r>
         <w:rPr>
           <w:lang w:val="nl-NL"/>
@@ -804,7 +804,7 @@
           <w:lang w:val="nl-NL"/>
         </w:rPr>
       </w:pPr>
-      <w:bookmarkStart w:id="4" w:name="_Toc6220750"/>
+      <w:bookmarkStart w:id="4" w:name="_Toc6222650"/>
       <w:r>
         <w:rPr>
           <w:lang w:val="nl-NL"/>
@@ -827,7 +827,7 @@
           <w:lang w:val="nl-NL"/>
         </w:rPr>
       </w:pPr>
-      <w:bookmarkStart w:id="5" w:name="_Toc6220751"/>
+      <w:bookmarkStart w:id="5" w:name="_Toc6222651"/>
       <w:r>
         <w:rPr>
           <w:lang w:val="nl-NL"/>
@@ -850,7 +850,7 @@
           <w:lang w:val="nl-NL"/>
         </w:rPr>
       </w:pPr>
-      <w:bookmarkStart w:id="6" w:name="_Toc6220752"/>
+      <w:bookmarkStart w:id="6" w:name="_Toc6222652"/>
       <w:r>
         <w:rPr>
           <w:lang w:val="nl-NL"/>
@@ -873,7 +873,7 @@
           <w:lang w:val="nl-NL"/>
         </w:rPr>
       </w:pPr>
-      <w:bookmarkStart w:id="7" w:name="_Toc6220753"/>
+      <w:bookmarkStart w:id="7" w:name="_Toc6222653"/>
       <w:r>
         <w:rPr>
           <w:lang w:val="nl-NL"/>
@@ -893,7 +893,7 @@
       <w:pPr>
         <w:pStyle w:val="Heading1"/>
       </w:pPr>
-      <w:bookmarkStart w:id="8" w:name="_Toc6220754"/>
+      <w:bookmarkStart w:id="8" w:name="_Toc6222654"/>
       <w:r>
         <w:t>Bronnenlijst</w:t>
       </w:r>
@@ -2024,7 +2024,7 @@
 </file>
 
 <file path=customXml/itemProps1.xml><?xml version="1.0" encoding="utf-8"?>
-<ds:datastoreItem xmlns:ds="http://schemas.openxmlformats.org/officeDocument/2006/customXml" ds:itemID="{52C95550-E7CB-47AA-835E-E41A340C770B}">
+<ds:datastoreItem xmlns:ds="http://schemas.openxmlformats.org/officeDocument/2006/customXml" ds:itemID="{08B3F61B-EB6A-4564-A0EC-2E5714C685F5}">
   <ds:schemaRefs>
     <ds:schemaRef ds:uri="http://schemas.openxmlformats.org/officeDocument/2006/bibliography"/>
   </ds:schemaRefs>

</xml_diff>